<commit_message>
adding new version of project report
</commit_message>
<xml_diff>
--- a/ETL Project Report.docx
+++ b/ETL Project Report.docx
@@ -73,19 +73,31 @@
         <w:t xml:space="preserve">. </w:t>
       </w:r>
       <w:r>
-        <w:t xml:space="preserve">One reflected data for crimes in </w:t>
+        <w:t>The first dataset</w:t>
+      </w:r>
+      <w:r>
+        <w:t xml:space="preserve"> reflected data for crimes in </w:t>
       </w:r>
       <w:r>
         <w:t xml:space="preserve">Los Angeles and was downloaded from Kaggle. The </w:t>
       </w:r>
       <w:r>
-        <w:t xml:space="preserve">other reflected data for crimes in </w:t>
+        <w:t>second dataset</w:t>
+      </w:r>
+      <w:r>
+        <w:t xml:space="preserve"> reflected data for crimes in </w:t>
       </w:r>
       <w:r>
         <w:t>Kansas City and was downloaded from Open Data KC</w:t>
       </w:r>
       <w:r>
-        <w:t xml:space="preserve">. The data was not collected in the exact same manner in each city, so cleanup was needed if the data would be joined in a table. The idea was to collect this data </w:t>
+        <w:t xml:space="preserve">. The data was not collected in the exact same manner in each city, so cleanup was needed </w:t>
+      </w:r>
+      <w:r>
+        <w:t>to keep the tables consistent with each other</w:t>
+      </w:r>
+      <w:r>
+        <w:t xml:space="preserve">. The idea was to collect this data </w:t>
       </w:r>
       <w:r>
         <w:t xml:space="preserve">as </w:t>
@@ -105,43 +117,31 @@
         <w:spacing w:line="480" w:lineRule="auto"/>
         <w:ind w:firstLine="720"/>
       </w:pPr>
-      <w:proofErr w:type="spellStart"/>
-      <w:r>
-        <w:t>Jupyter</w:t>
-      </w:r>
-      <w:proofErr w:type="spellEnd"/>
-      <w:r>
-        <w:t xml:space="preserve"> notebooks</w:t>
-      </w:r>
-      <w:r>
-        <w:t xml:space="preserve"> was used</w:t>
-      </w:r>
-      <w:r>
-        <w:t xml:space="preserve"> to read in the CSV files as pandas data frames. T</w:t>
-      </w:r>
-      <w:r>
-        <w:t>he</w:t>
-      </w:r>
-      <w:r>
-        <w:t xml:space="preserve"> </w:t>
+      <w:r>
+        <w:t xml:space="preserve">Jupyter notebooks was used to read in the CSV files as pandas data frames. The </w:t>
       </w:r>
       <w:r>
         <w:t>cleanup</w:t>
       </w:r>
       <w:r>
-        <w:t xml:space="preserve"> </w:t>
-      </w:r>
-      <w:r>
-        <w:t xml:space="preserve">involved changing column names since they had similar data but different labeling for each source. </w:t>
-      </w:r>
-      <w:r>
-        <w:t xml:space="preserve">We dropped duplicate entries and created a column that reflected which crime data belonged to each individual city. </w:t>
-      </w:r>
-      <w:r>
-        <w:t>MySQL was used to create queries for the two different data files.</w:t>
-      </w:r>
-      <w:r>
-        <w:t xml:space="preserve"> </w:t>
+        <w:t xml:space="preserve"> involved changing column names since they had similar data but different labeling for each source. </w:t>
+      </w:r>
+      <w:r>
+        <w:t xml:space="preserve">We dropped duplicate entries </w:t>
+      </w:r>
+      <w:r>
+        <w:t xml:space="preserve">based on the incident ID column </w:t>
+      </w:r>
+      <w:r>
+        <w:t xml:space="preserve">and created a column </w:t>
+      </w:r>
+      <w:bookmarkStart w:id="0" w:name="_GoBack"/>
+      <w:r>
+        <w:t xml:space="preserve">that reflected which crime data belonged to each individual city. MySQL was used to create </w:t>
+      </w:r>
+      <w:bookmarkEnd w:id="0"/>
+      <w:r>
+        <w:t xml:space="preserve">queries for the two different data files. </w:t>
       </w:r>
     </w:p>
     <w:p>
@@ -176,10 +176,31 @@
         <w:t xml:space="preserve"> </w:t>
       </w:r>
       <w:r>
-        <w:t xml:space="preserve"> We ran into a problem here. The connection would cause an error and drop our primary key. The reason was because it was set as our index. Once we changed this, the connection filled through properly.</w:t>
-      </w:r>
-      <w:bookmarkStart w:id="0" w:name="_GoBack"/>
-      <w:bookmarkEnd w:id="0"/>
+        <w:t xml:space="preserve"> We ran into a problem here. The connection would cause an error and drop our primary key. </w:t>
+      </w:r>
+      <w:r>
+        <w:t>We did some troubleshooting and found t</w:t>
+      </w:r>
+      <w:r>
+        <w:t xml:space="preserve">he reason </w:t>
+      </w:r>
+      <w:r>
+        <w:t xml:space="preserve">for the error </w:t>
+      </w:r>
+      <w:r>
+        <w:t xml:space="preserve">was because </w:t>
+      </w:r>
+      <w:r>
+        <w:t xml:space="preserve">we had the </w:t>
+      </w:r>
+      <w:proofErr w:type="spellStart"/>
+      <w:r>
+        <w:t>incident_id</w:t>
+      </w:r>
+      <w:proofErr w:type="spellEnd"/>
+      <w:r>
+        <w:t xml:space="preserve"> set as our index. Once we changed this, the connection filled through properly.</w:t>
+      </w:r>
     </w:p>
     <w:p/>
     <w:p/>

</xml_diff>